<commit_message>
move old draft to folder
</commit_message>
<xml_diff>
--- a/Writing/Old drafts/Spatial_pee_draft_v08.docx
+++ b/Writing/Old drafts/Spatial_pee_draft_v08.docx
@@ -9205,28 +9205,30 @@
       <w:r>
         <w:rPr>
           <w:color w:val="000000"/>
-        </w:rPr>
-        <w:t xml:space="preserve">E. G. </w:t>
-      </w:r>
-      <w:r>
-        <w:rPr>
-          <w:color w:val="000000"/>
-        </w:rPr>
-        <w:t xml:space="preserve">Lim </w:t>
-      </w:r>
-      <w:proofErr w:type="spellStart"/>
-      <w:r>
-        <w:rPr>
-          <w:color w:val="000000"/>
-        </w:rPr>
-        <w:t>unpubl</w:t>
-      </w:r>
-      <w:proofErr w:type="spellEnd"/>
-      <w:r>
-        <w:rPr>
-          <w:color w:val="000000"/>
-        </w:rPr>
-        <w:t>.</w:t>
+          <w:highlight w:val="green"/>
+        </w:rPr>
+        <w:t>Supplement</w:t>
+      </w:r>
+      <w:r>
+        <w:rPr>
+          <w:color w:val="000000"/>
+          <w:highlight w:val="green"/>
+        </w:rPr>
+        <w:t>al</w:t>
+      </w:r>
+      <w:r>
+        <w:rPr>
+          <w:color w:val="000000"/>
+          <w:highlight w:val="green"/>
+        </w:rPr>
+        <w:t xml:space="preserve"> Table</w:t>
+      </w:r>
+      <w:r>
+        <w:rPr>
+          <w:color w:val="000000"/>
+          <w:highlight w:val="green"/>
+        </w:rPr>
+        <w:t xml:space="preserve"> 6</w:t>
       </w:r>
       <w:r>
         <w:rPr>
@@ -9325,34 +9327,32 @@
         <w:t xml:space="preserve"> (</w:t>
       </w:r>
       <w:r>
-        <w:t xml:space="preserve">E. G. </w:t>
-      </w:r>
-      <w:r>
-        <w:t xml:space="preserve">Lim </w:t>
-      </w:r>
-      <w:commentRangeStart w:id="24"/>
-      <w:commentRangeStart w:id="25"/>
-      <w:proofErr w:type="spellStart"/>
-      <w:r>
-        <w:t>unpubl</w:t>
-      </w:r>
-      <w:commentRangeEnd w:id="24"/>
-      <w:proofErr w:type="spellEnd"/>
-      <w:r>
-        <w:rPr>
-          <w:rStyle w:val="CommentReference"/>
-        </w:rPr>
-        <w:commentReference w:id="24"/>
-      </w:r>
-      <w:commentRangeEnd w:id="25"/>
-      <w:r>
-        <w:rPr>
-          <w:rStyle w:val="CommentReference"/>
-        </w:rPr>
-        <w:commentReference w:id="25"/>
-      </w:r>
-      <w:r>
-        <w:t>.</w:t>
+        <w:rPr>
+          <w:color w:val="000000"/>
+          <w:highlight w:val="green"/>
+        </w:rPr>
+        <w:t>Supplement</w:t>
+      </w:r>
+      <w:r>
+        <w:rPr>
+          <w:color w:val="000000"/>
+          <w:highlight w:val="green"/>
+        </w:rPr>
+        <w:t xml:space="preserve">al </w:t>
+      </w:r>
+      <w:r>
+        <w:rPr>
+          <w:color w:val="000000"/>
+          <w:highlight w:val="green"/>
+        </w:rPr>
+        <w:t>Table</w:t>
+      </w:r>
+      <w:r>
+        <w:rPr>
+          <w:color w:val="000000"/>
+          <w:highlight w:val="green"/>
+        </w:rPr>
+        <w:t xml:space="preserve"> 7</w:t>
       </w:r>
       <w:r>
         <w:t>)</w:t>
@@ -11087,8 +11087,8 @@
       <w:r>
         <w:t xml:space="preserve">from the middle of very large kelp </w:t>
       </w:r>
-      <w:commentRangeStart w:id="26"/>
-      <w:commentRangeStart w:id="27"/>
+      <w:commentRangeStart w:id="24"/>
+      <w:commentRangeStart w:id="25"/>
       <w:r>
         <w:t xml:space="preserve">forests to sites more than </w:t>
       </w:r>
@@ -11131,19 +11131,19 @@
       <w:r>
         <w:t xml:space="preserve"> </w:t>
       </w:r>
-      <w:commentRangeEnd w:id="26"/>
+      <w:commentRangeEnd w:id="24"/>
       <w:r>
         <w:rPr>
           <w:rStyle w:val="CommentReference"/>
         </w:rPr>
-        <w:commentReference w:id="26"/>
-      </w:r>
-      <w:commentRangeEnd w:id="27"/>
+        <w:commentReference w:id="24"/>
+      </w:r>
+      <w:commentRangeEnd w:id="25"/>
       <w:r>
         <w:rPr>
           <w:rStyle w:val="CommentReference"/>
         </w:rPr>
-        <w:commentReference w:id="27"/>
+        <w:commentReference w:id="25"/>
       </w:r>
       <w:r>
         <w:t>B</w:t>
@@ -11333,8 +11333,8 @@
       <w:r>
         <w:t xml:space="preserve"> </w:t>
       </w:r>
-      <w:commentRangeStart w:id="28"/>
-      <w:commentRangeStart w:id="29"/>
+      <w:commentRangeStart w:id="26"/>
+      <w:commentRangeStart w:id="27"/>
       <w:r>
         <w:t xml:space="preserve">The surprising </w:t>
       </w:r>
@@ -11424,58 +11424,58 @@
       <w:r>
         <w:t>, a</w:t>
       </w:r>
+      <w:commentRangeEnd w:id="26"/>
+      <w:r>
+        <w:rPr>
+          <w:rStyle w:val="CommentReference"/>
+        </w:rPr>
+        <w:commentReference w:id="26"/>
+      </w:r>
+      <w:commentRangeEnd w:id="27"/>
+      <w:r>
+        <w:rPr>
+          <w:rStyle w:val="CommentReference"/>
+        </w:rPr>
+        <w:commentReference w:id="27"/>
+      </w:r>
+      <w:r>
+        <w:t xml:space="preserve"> trend that our </w:t>
+      </w:r>
+      <w:r>
+        <w:t xml:space="preserve">no-kelp sites seem to confirm, strengthens </w:t>
+      </w:r>
+      <w:commentRangeStart w:id="28"/>
+      <w:r>
+        <w:t xml:space="preserve">our finding of higher </w:t>
+      </w:r>
+      <w:r>
+        <w:rPr>
+          <w:color w:val="000000"/>
+        </w:rPr>
+        <w:t>NH</w:t>
+      </w:r>
+      <w:r>
+        <w:rPr>
+          <w:rFonts w:ascii="Cambria Math" w:hAnsi="Cambria Math" w:cs="Cambria Math"/>
+          <w:color w:val="000000"/>
+        </w:rPr>
+        <w:t>₄⁺</w:t>
+      </w:r>
+      <w:r>
+        <w:rPr>
+          <w:color w:val="000000"/>
+        </w:rPr>
+        <w:t xml:space="preserve"> </w:t>
+      </w:r>
+      <w:r>
+        <w:t>concentrations within kelp forests than at their slightly deeper edges.</w:t>
+      </w:r>
       <w:commentRangeEnd w:id="28"/>
       <w:r>
         <w:rPr>
           <w:rStyle w:val="CommentReference"/>
         </w:rPr>
         <w:commentReference w:id="28"/>
-      </w:r>
-      <w:commentRangeEnd w:id="29"/>
-      <w:r>
-        <w:rPr>
-          <w:rStyle w:val="CommentReference"/>
-        </w:rPr>
-        <w:commentReference w:id="29"/>
-      </w:r>
-      <w:r>
-        <w:t xml:space="preserve"> trend that our </w:t>
-      </w:r>
-      <w:r>
-        <w:t xml:space="preserve">no-kelp sites seem to confirm, strengthens </w:t>
-      </w:r>
-      <w:commentRangeStart w:id="30"/>
-      <w:r>
-        <w:t xml:space="preserve">our finding of higher </w:t>
-      </w:r>
-      <w:r>
-        <w:rPr>
-          <w:color w:val="000000"/>
-        </w:rPr>
-        <w:t>NH</w:t>
-      </w:r>
-      <w:r>
-        <w:rPr>
-          <w:rFonts w:ascii="Cambria Math" w:hAnsi="Cambria Math" w:cs="Cambria Math"/>
-          <w:color w:val="000000"/>
-        </w:rPr>
-        <w:t>₄⁺</w:t>
-      </w:r>
-      <w:r>
-        <w:rPr>
-          <w:color w:val="000000"/>
-        </w:rPr>
-        <w:t xml:space="preserve"> </w:t>
-      </w:r>
-      <w:r>
-        <w:t>concentrations within kelp forests than at their slightly deeper edges.</w:t>
-      </w:r>
-      <w:commentRangeEnd w:id="30"/>
-      <w:r>
-        <w:rPr>
-          <w:rStyle w:val="CommentReference"/>
-        </w:rPr>
-        <w:commentReference w:id="30"/>
       </w:r>
     </w:p>
     <w:p>
@@ -13392,7 +13392,7 @@
           <w:noProof/>
         </w:rPr>
         <w:drawing>
-          <wp:inline distT="0" distB="0" distL="0" distR="0" wp14:anchorId="2AEBEAE9" wp14:editId="67257874">
+          <wp:inline distT="0" distB="0" distL="0" distR="0" wp14:anchorId="2AEBEAE9" wp14:editId="2242EBE6">
             <wp:extent cx="5351100" cy="2517106"/>
             <wp:effectExtent l="0" t="0" r="0" b="0"/>
             <wp:docPr id="2129826228" name="Picture 1" descr="A green hill with yellow dots&#10;&#10;Description automatically generated"/>
@@ -30549,7 +30549,7 @@
       <w:r>
         <w:t xml:space="preserve">) with the </w:t>
       </w:r>
-      <w:commentRangeStart w:id="31"/>
+      <w:commentRangeStart w:id="29"/>
       <w:r>
         <w:t>highest R</w:t>
       </w:r>
@@ -30562,12 +30562,12 @@
       <w:r>
         <w:t xml:space="preserve"> values</w:t>
       </w:r>
-      <w:commentRangeEnd w:id="31"/>
+      <w:commentRangeEnd w:id="29"/>
       <w:r>
         <w:rPr>
           <w:rStyle w:val="CommentReference"/>
         </w:rPr>
-        <w:commentReference w:id="31"/>
+        <w:commentReference w:id="29"/>
       </w:r>
       <w:r>
         <w:t>.</w:t>
@@ -44629,7 +44629,7 @@
           <w:b/>
         </w:rPr>
       </w:pPr>
-      <w:commentRangeStart w:id="32"/>
+      <w:commentRangeStart w:id="30"/>
       <w:r>
         <w:rPr>
           <w:b/>
@@ -44637,12 +44637,12 @@
         <w:lastRenderedPageBreak/>
         <w:t>References</w:t>
       </w:r>
-      <w:commentRangeEnd w:id="32"/>
+      <w:commentRangeEnd w:id="30"/>
       <w:r>
         <w:rPr>
           <w:rStyle w:val="CommentReference"/>
         </w:rPr>
-        <w:commentReference w:id="32"/>
+        <w:commentReference w:id="30"/>
       </w:r>
     </w:p>
     <w:p>
@@ -46226,7 +46226,7 @@
       </w:r>
     </w:p>
   </w:comment>
-  <w:comment w:id="24" w:author="Bridget Maher" w:date="2024-10-13T12:34:00Z" w:initials="BM">
+  <w:comment w:id="24" w:author="Bridget Maher" w:date="2024-10-13T14:32:00Z" w:initials="BM">
     <w:p>
       <w:r>
         <w:rPr>
@@ -46239,18 +46239,9 @@
           <w:sz w:val="20"/>
           <w:szCs w:val="20"/>
         </w:rPr>
-        <w:t xml:space="preserve">Are you also including crab and sea cucumber in your methods paper? </w:t>
-      </w:r>
-      <w:r>
-        <w:rPr>
-          <w:sz w:val="20"/>
-          <w:szCs w:val="20"/>
-        </w:rPr>
-        <w:cr/>
-        <w:t>If not, it might be interesting tin the supplemental</w:t>
+        <w:t>is this compared to immediately outside the forest in this study?</w:t>
       </w:r>
     </w:p>
-    <w:p/>
   </w:comment>
   <w:comment w:id="25" w:author="Em Lim" w:date="2024-10-23T15:27:00Z" w:initials="EL">
     <w:p>
@@ -46266,46 +46257,11 @@
           <w:sz w:val="20"/>
           <w:szCs w:val="20"/>
         </w:rPr>
-        <w:t>The crab excretion will be in my 4th chapter but I don’t think I have a home for the cuke excretion yet…</w:t>
+        <w:t>Yes!</w:t>
       </w:r>
     </w:p>
   </w:comment>
-  <w:comment w:id="26" w:author="Bridget Maher" w:date="2024-10-13T14:32:00Z" w:initials="BM">
-    <w:p>
-      <w:r>
-        <w:rPr>
-          <w:rStyle w:val="CommentReference"/>
-        </w:rPr>
-        <w:annotationRef/>
-      </w:r>
-      <w:r>
-        <w:rPr>
-          <w:sz w:val="20"/>
-          <w:szCs w:val="20"/>
-        </w:rPr>
-        <w:t>is this compared to immediately outside the forest in this study?</w:t>
-      </w:r>
-    </w:p>
-  </w:comment>
-  <w:comment w:id="27" w:author="Em Lim" w:date="2024-10-23T15:27:00Z" w:initials="EL">
-    <w:p>
-      <w:r>
-        <w:rPr>
-          <w:rStyle w:val="CommentReference"/>
-        </w:rPr>
-        <w:annotationRef/>
-      </w:r>
-      <w:r>
-        <w:rPr>
-          <w:color w:val="000000"/>
-          <w:sz w:val="20"/>
-          <w:szCs w:val="20"/>
-        </w:rPr>
-        <w:t>Yes!</w:t>
-      </w:r>
-    </w:p>
-  </w:comment>
-  <w:comment w:id="28" w:author="Jasmin Schuster" w:date="2024-10-19T16:48:00Z" w:initials="JS">
+  <w:comment w:id="26" w:author="Jasmin Schuster" w:date="2024-10-19T16:48:00Z" w:initials="JS">
     <w:p>
       <w:r>
         <w:rPr>
@@ -46334,7 +46290,7 @@
       </w:r>
     </w:p>
   </w:comment>
-  <w:comment w:id="29" w:author="Em Lim" w:date="2024-10-23T15:29:00Z" w:initials="EL">
+  <w:comment w:id="27" w:author="Em Lim" w:date="2024-10-23T15:29:00Z" w:initials="EL">
     <w:p>
       <w:r>
         <w:rPr>
@@ -46370,7 +46326,7 @@
       </w:r>
     </w:p>
   </w:comment>
-  <w:comment w:id="30" w:author="Jasmin Schuster" w:date="2024-10-19T16:49:00Z" w:initials="JS">
+  <w:comment w:id="28" w:author="Jasmin Schuster" w:date="2024-10-19T16:49:00Z" w:initials="JS">
     <w:p>
       <w:r>
         <w:rPr>
@@ -46388,7 +46344,7 @@
       </w:r>
     </w:p>
   </w:comment>
-  <w:comment w:id="31" w:author="Isabelle Cote" w:date="2024-07-23T11:33:00Z" w:initials="IC">
+  <w:comment w:id="29" w:author="Isabelle Cote" w:date="2024-07-23T11:33:00Z" w:initials="IC">
     <w:p>
       <w:pPr>
         <w:pStyle w:val="CommentText"/>
@@ -46404,7 +46360,7 @@
       </w:r>
     </w:p>
   </w:comment>
-  <w:comment w:id="32" w:author="Microsoft Office User" w:date="2024-10-18T04:30:00Z" w:initials="MOU">
+  <w:comment w:id="30" w:author="Microsoft Office User" w:date="2024-10-18T04:30:00Z" w:initials="MOU">
     <w:p>
       <w:pPr>
         <w:pStyle w:val="CommentText"/>
@@ -46446,8 +46402,6 @@
   <w15:commentEx w15:paraId="41555B0F" w15:done="0"/>
   <w15:commentEx w15:paraId="2C175C13" w15:done="0"/>
   <w15:commentEx w15:paraId="453DECAD" w15:paraIdParent="2C175C13" w15:done="0"/>
-  <w15:commentEx w15:paraId="7242BCE6" w15:done="0"/>
-  <w15:commentEx w15:paraId="0041DE77" w15:paraIdParent="7242BCE6" w15:done="0"/>
   <w15:commentEx w15:paraId="5DD54B7E" w15:done="0"/>
   <w15:commentEx w15:paraId="2F68CD7C" w15:paraIdParent="5DD54B7E" w15:done="0"/>
   <w15:commentEx w15:paraId="296097FC" w15:done="0"/>
@@ -46480,8 +46434,6 @@
   <w16cex:commentExtensible w16cex:durableId="2F511C4B" w16cex:dateUtc="2024-10-03T15:50:00Z"/>
   <w16cex:commentExtensible w16cex:durableId="2484811A" w16cex:dateUtc="2024-10-13T19:26:00Z"/>
   <w16cex:commentExtensible w16cex:durableId="7B9F44EE" w16cex:dateUtc="2024-10-23T22:19:00Z"/>
-  <w16cex:commentExtensible w16cex:durableId="4C57E811" w16cex:dateUtc="2024-10-13T19:34:00Z"/>
-  <w16cex:commentExtensible w16cex:durableId="0A663FF5" w16cex:dateUtc="2024-10-23T22:27:00Z"/>
   <w16cex:commentExtensible w16cex:durableId="35B9784B" w16cex:dateUtc="2024-10-13T21:32:00Z"/>
   <w16cex:commentExtensible w16cex:durableId="790DC7CF" w16cex:dateUtc="2024-10-23T22:27:00Z"/>
   <w16cex:commentExtensible w16cex:durableId="2C5EBD46" w16cex:dateUtc="2024-10-19T23:48:00Z"/>
@@ -46514,8 +46466,6 @@
   <w16cid:commentId w16cid:paraId="41555B0F" w16cid:durableId="2F511C4B"/>
   <w16cid:commentId w16cid:paraId="2C175C13" w16cid:durableId="2484811A"/>
   <w16cid:commentId w16cid:paraId="453DECAD" w16cid:durableId="7B9F44EE"/>
-  <w16cid:commentId w16cid:paraId="7242BCE6" w16cid:durableId="4C57E811"/>
-  <w16cid:commentId w16cid:paraId="0041DE77" w16cid:durableId="0A663FF5"/>
   <w16cid:commentId w16cid:paraId="5DD54B7E" w16cid:durableId="35B9784B"/>
   <w16cid:commentId w16cid:paraId="2F68CD7C" w16cid:durableId="790DC7CF"/>
   <w16cid:commentId w16cid:paraId="296097FC" w16cid:durableId="2C5EBD46"/>

</xml_diff>